<commit_message>
- Added source release_notes - Updated release_notes - Added SCADA Panel figure to Banshee Application Note
</commit_message>
<xml_diff>
--- a/examples/Package Examples/Banshee Microgrid/models/Benchmarks/Banshee Microgrid/Banshee Microgrid.docx
+++ b/examples/Package Examples/Banshee Microgrid/models/Benchmarks/Banshee Microgrid/Banshee Microgrid.docx
@@ -128,9 +128,11 @@
               <w:bCs w:val="0"/>
               <w:caps w:val="0"/>
               <w:noProof/>
-              <w:sz w:val="22"/>
-              <w:szCs w:val="22"/>
+              <w:kern w:val="2"/>
+              <w:sz w:val="24"/>
+              <w:szCs w:val="24"/>
               <w:lang w:val="pt-BR" w:eastAsia="pt-BR"/>
+              <w14:ligatures w14:val="standardContextual"/>
             </w:rPr>
           </w:pPr>
           <w:r>
@@ -166,7 +168,7 @@
             </w:rPr>
             <w:fldChar w:fldCharType="separate"/>
           </w:r>
-          <w:hyperlink w:anchor="_Toc131164216" w:history="1">
+          <w:hyperlink w:anchor="_Toc198203310" w:history="1">
             <w:r>
               <w:rPr>
                 <w:rStyle w:val="Hyperlink"/>
@@ -193,7 +195,7 @@
                 <w:noProof/>
                 <w:webHidden/>
               </w:rPr>
-              <w:instrText xml:space="preserve"> PAGEREF _Toc131164216 \h </w:instrText>
+              <w:instrText xml:space="preserve"> PAGEREF _Toc198203310 \h </w:instrText>
             </w:r>
             <w:r>
               <w:rPr>
@@ -234,12 +236,14 @@
               <w:rFonts w:eastAsiaTheme="minorEastAsia" w:cstheme="minorBidi"/>
               <w:smallCaps w:val="0"/>
               <w:noProof/>
-              <w:sz w:val="22"/>
-              <w:szCs w:val="22"/>
+              <w:kern w:val="2"/>
+              <w:sz w:val="24"/>
+              <w:szCs w:val="24"/>
               <w:lang w:val="pt-BR" w:eastAsia="pt-BR"/>
+              <w14:ligatures w14:val="standardContextual"/>
             </w:rPr>
           </w:pPr>
-          <w:hyperlink w:anchor="_Toc131164217" w:history="1">
+          <w:hyperlink w:anchor="_Toc198203311" w:history="1">
             <w:r>
               <w:rPr>
                 <w:rStyle w:val="Hyperlink"/>
@@ -266,7 +270,7 @@
                 <w:noProof/>
                 <w:webHidden/>
               </w:rPr>
-              <w:instrText xml:space="preserve"> PAGEREF _Toc131164217 \h </w:instrText>
+              <w:instrText xml:space="preserve"> PAGEREF _Toc198203311 \h </w:instrText>
             </w:r>
             <w:r>
               <w:rPr>
@@ -308,12 +312,14 @@
               <w:i w:val="0"/>
               <w:iCs w:val="0"/>
               <w:noProof/>
-              <w:sz w:val="22"/>
-              <w:szCs w:val="22"/>
+              <w:kern w:val="2"/>
+              <w:sz w:val="24"/>
+              <w:szCs w:val="24"/>
               <w:lang w:val="pt-BR" w:eastAsia="pt-BR"/>
+              <w14:ligatures w14:val="standardContextual"/>
             </w:rPr>
           </w:pPr>
-          <w:hyperlink w:anchor="_Toc131164218" w:history="1">
+          <w:hyperlink w:anchor="_Toc198203312" w:history="1">
             <w:r>
               <w:rPr>
                 <w:rStyle w:val="Hyperlink"/>
@@ -340,7 +346,7 @@
                 <w:noProof/>
                 <w:webHidden/>
               </w:rPr>
-              <w:instrText xml:space="preserve"> PAGEREF _Toc131164218 \h </w:instrText>
+              <w:instrText xml:space="preserve"> PAGEREF _Toc198203312 \h </w:instrText>
             </w:r>
             <w:r>
               <w:rPr>
@@ -360,7 +366,7 @@
                 <w:noProof/>
                 <w:webHidden/>
               </w:rPr>
-              <w:t>3</w:t>
+              <w:t>4</w:t>
             </w:r>
             <w:r>
               <w:rPr>
@@ -382,12 +388,14 @@
               <w:i w:val="0"/>
               <w:iCs w:val="0"/>
               <w:noProof/>
-              <w:sz w:val="22"/>
-              <w:szCs w:val="22"/>
+              <w:kern w:val="2"/>
+              <w:sz w:val="24"/>
+              <w:szCs w:val="24"/>
               <w:lang w:val="pt-BR" w:eastAsia="pt-BR"/>
+              <w14:ligatures w14:val="standardContextual"/>
             </w:rPr>
           </w:pPr>
-          <w:hyperlink w:anchor="_Toc131164219" w:history="1">
+          <w:hyperlink w:anchor="_Toc198203313" w:history="1">
             <w:r>
               <w:rPr>
                 <w:rStyle w:val="Hyperlink"/>
@@ -414,7 +422,7 @@
                 <w:noProof/>
                 <w:webHidden/>
               </w:rPr>
-              <w:instrText xml:space="preserve"> PAGEREF _Toc131164219 \h </w:instrText>
+              <w:instrText xml:space="preserve"> PAGEREF _Toc198203313 \h </w:instrText>
             </w:r>
             <w:r>
               <w:rPr>
@@ -434,7 +442,7 @@
                 <w:noProof/>
                 <w:webHidden/>
               </w:rPr>
-              <w:t>4</w:t>
+              <w:t>5</w:t>
             </w:r>
             <w:r>
               <w:rPr>
@@ -456,12 +464,14 @@
               <w:i w:val="0"/>
               <w:iCs w:val="0"/>
               <w:noProof/>
-              <w:sz w:val="22"/>
-              <w:szCs w:val="22"/>
+              <w:kern w:val="2"/>
+              <w:sz w:val="24"/>
+              <w:szCs w:val="24"/>
               <w:lang w:val="pt-BR" w:eastAsia="pt-BR"/>
+              <w14:ligatures w14:val="standardContextual"/>
             </w:rPr>
           </w:pPr>
-          <w:hyperlink w:anchor="_Toc131164220" w:history="1">
+          <w:hyperlink w:anchor="_Toc198203314" w:history="1">
             <w:r>
               <w:rPr>
                 <w:rStyle w:val="Hyperlink"/>
@@ -488,7 +498,7 @@
                 <w:noProof/>
                 <w:webHidden/>
               </w:rPr>
-              <w:instrText xml:space="preserve"> PAGEREF _Toc131164220 \h </w:instrText>
+              <w:instrText xml:space="preserve"> PAGEREF _Toc198203314 \h </w:instrText>
             </w:r>
             <w:r>
               <w:rPr>
@@ -540,7 +550,7 @@
         </w:rPr>
       </w:pPr>
       <w:bookmarkStart w:id="0" w:name="_Toc131147683"/>
-      <w:bookmarkStart w:id="1" w:name="_Toc131164216"/>
+      <w:bookmarkStart w:id="1" w:name="_Toc198203310"/>
       <w:r>
         <w:t>OTHER Systems</w:t>
       </w:r>
@@ -555,7 +565,7 @@
         </w:rPr>
       </w:pPr>
       <w:bookmarkStart w:id="2" w:name="_Toc131147684"/>
-      <w:bookmarkStart w:id="3" w:name="_Toc131164217"/>
+      <w:bookmarkStart w:id="3" w:name="_Toc198203311"/>
       <w:r>
         <w:t>BANSHEE DISTRIBUTION NETWORK (MICROGRID)</w:t>
       </w:r>
@@ -751,6 +761,33 @@
       <w:r>
         <w:t xml:space="preserve"> component from the Schematic Editor, and the SCADA column is the steady state voltages from the runtime simulation.</w:t>
       </w:r>
+      <w:r>
+        <w:t xml:space="preserve"> </w:t>
+      </w:r>
+      <w:r>
+        <w:fldChar w:fldCharType="begin"/>
+      </w:r>
+      <w:r>
+        <w:instrText xml:space="preserve"> REF _Ref198203267 \h </w:instrText>
+      </w:r>
+      <w:r>
+        <w:fldChar w:fldCharType="separate"/>
+      </w:r>
+      <w:r>
+        <w:t xml:space="preserve">Figure </w:t>
+      </w:r>
+      <w:r>
+        <w:rPr>
+          <w:noProof/>
+        </w:rPr>
+        <w:t>3</w:t>
+      </w:r>
+      <w:r>
+        <w:fldChar w:fldCharType="end"/>
+      </w:r>
+      <w:r>
+        <w:t xml:space="preserve"> shows the SCADA Panel running the Banshee simulation on Typhoon HIL SCADA.</w:t>
+      </w:r>
     </w:p>
     <w:p>
       <w:pPr>
@@ -1000,6 +1037,9 @@
               <w:jc w:val="center"/>
             </w:pPr>
             <w:r>
+              <w:rPr>
+                <w:noProof/>
+              </w:rPr>
               <w:lastRenderedPageBreak/>
               <w:drawing>
                 <wp:inline distT="0" distB="0" distL="0" distR="0" wp14:anchorId="65613D1F" wp14:editId="1DA56DF3">
@@ -1049,6 +1089,9 @@
               <w:jc w:val="center"/>
             </w:pPr>
             <w:r>
+              <w:rPr>
+                <w:noProof/>
+              </w:rPr>
               <w:drawing>
                 <wp:inline distT="0" distB="0" distL="0" distR="0" wp14:anchorId="7C0EE7DE" wp14:editId="029D539C">
                   <wp:extent cx="2713940" cy="3469854"/>
@@ -1147,10 +1190,7 @@
       </w:r>
       <w:bookmarkEnd w:id="6"/>
       <w:r>
-        <w:t xml:space="preserve"> – </w:t>
-      </w:r>
-      <w:r>
-        <w:t xml:space="preserve">a) Running the </w:t>
+        <w:t xml:space="preserve"> – a) Running the </w:t>
       </w:r>
       <w:proofErr w:type="spellStart"/>
       <w:r>
@@ -1158,12 +1198,114 @@
       </w:r>
       <w:proofErr w:type="spellEnd"/>
       <w:r>
-        <w:t xml:space="preserve"> simulation and b) getting the power flow results</w:t>
+        <w:t xml:space="preserve"> simulation and b) getting the power flow results.</w:t>
+      </w:r>
+    </w:p>
+    <w:p/>
+    <w:tbl>
+      <w:tblPr>
+        <w:tblStyle w:val="TableGrid"/>
+        <w:tblW w:w="0" w:type="auto"/>
+        <w:tblBorders>
+          <w:top w:val="none" w:sz="0" w:space="0" w:color="auto"/>
+          <w:left w:val="none" w:sz="0" w:space="0" w:color="auto"/>
+          <w:bottom w:val="none" w:sz="0" w:space="0" w:color="auto"/>
+          <w:right w:val="none" w:sz="0" w:space="0" w:color="auto"/>
+          <w:insideH w:val="none" w:sz="0" w:space="0" w:color="auto"/>
+          <w:insideV w:val="none" w:sz="0" w:space="0" w:color="auto"/>
+        </w:tblBorders>
+        <w:tblLook w:val="04A0" w:firstRow="1" w:lastRow="0" w:firstColumn="1" w:lastColumn="0" w:noHBand="0" w:noVBand="1"/>
+      </w:tblPr>
+      <w:tblGrid>
+        <w:gridCol w:w="9770"/>
+      </w:tblGrid>
+      <w:tr>
+        <w:tc>
+          <w:tcPr>
+            <w:tcW w:w="9770" w:type="dxa"/>
+            <w:vAlign w:val="center"/>
+          </w:tcPr>
+          <w:p>
+            <w:pPr>
+              <w:jc w:val="center"/>
+            </w:pPr>
+            <w:r>
+              <w:drawing>
+                <wp:inline distT="0" distB="0" distL="0" distR="0" wp14:anchorId="5EC40A4B" wp14:editId="58BDCA39">
+                  <wp:extent cx="5252313" cy="3463363"/>
+                  <wp:effectExtent l="0" t="0" r="0" b="0"/>
+                  <wp:docPr id="945457778" name="Picture 1"/>
+                  <wp:cNvGraphicFramePr>
+                    <a:graphicFrameLocks xmlns:a="http://schemas.openxmlformats.org/drawingml/2006/main" noChangeAspect="1"/>
+                  </wp:cNvGraphicFramePr>
+                  <a:graphic xmlns:a="http://schemas.openxmlformats.org/drawingml/2006/main">
+                    <a:graphicData uri="http://schemas.openxmlformats.org/drawingml/2006/picture">
+                      <pic:pic xmlns:pic="http://schemas.openxmlformats.org/drawingml/2006/picture">
+                        <pic:nvPicPr>
+                          <pic:cNvPr id="945457778" name=""/>
+                          <pic:cNvPicPr/>
+                        </pic:nvPicPr>
+                        <pic:blipFill>
+                          <a:blip r:embed="rId14"/>
+                          <a:stretch>
+                            <a:fillRect/>
+                          </a:stretch>
+                        </pic:blipFill>
+                        <pic:spPr>
+                          <a:xfrm>
+                            <a:off x="0" y="0"/>
+                            <a:ext cx="5260319" cy="3468642"/>
+                          </a:xfrm>
+                          <a:prstGeom prst="rect">
+                            <a:avLst/>
+                          </a:prstGeom>
+                        </pic:spPr>
+                      </pic:pic>
+                    </a:graphicData>
+                  </a:graphic>
+                </wp:inline>
+              </w:drawing>
+            </w:r>
+          </w:p>
+        </w:tc>
+      </w:tr>
+    </w:tbl>
+    <w:p>
+      <w:pPr>
+        <w:pStyle w:val="Caption"/>
+      </w:pPr>
+      <w:bookmarkStart w:id="7" w:name="_Ref198203267"/>
+      <w:r>
+        <w:t xml:space="preserve">Figure </w:t>
       </w:r>
       <w:r>
-        <w:t>.</w:t>
+        <w:fldChar w:fldCharType="begin"/>
+      </w:r>
+      <w:r>
+        <w:instrText xml:space="preserve"> SEQ Figure \* ARABIC </w:instrText>
+      </w:r>
+      <w:r>
+        <w:fldChar w:fldCharType="separate"/>
+      </w:r>
+      <w:r>
+        <w:rPr>
+          <w:noProof/>
+        </w:rPr>
+        <w:t>3</w:t>
+      </w:r>
+      <w:r>
+        <w:fldChar w:fldCharType="end"/>
+      </w:r>
+      <w:bookmarkEnd w:id="7"/>
+      <w:r>
+        <w:t xml:space="preserve"> – </w:t>
+      </w:r>
+      <w:r>
+        <w:t>HIL SCADA Panel.</w:t>
       </w:r>
     </w:p>
+    <w:p/>
+    <w:p/>
     <w:p>
       <w:pPr>
         <w:pStyle w:val="Heading3"/>
@@ -1171,18 +1313,19 @@
           <w:rFonts w:hint="eastAsia"/>
         </w:rPr>
       </w:pPr>
-      <w:bookmarkStart w:id="7" w:name="_Toc131164218"/>
+      <w:bookmarkStart w:id="8" w:name="_Toc198203312"/>
       <w:r>
+        <w:lastRenderedPageBreak/>
         <w:t>Results</w:t>
       </w:r>
       <w:bookmarkEnd w:id="5"/>
-      <w:bookmarkEnd w:id="7"/>
+      <w:bookmarkEnd w:id="8"/>
     </w:p>
     <w:p>
       <w:pPr>
         <w:pStyle w:val="Caption"/>
       </w:pPr>
-      <w:bookmarkStart w:id="8" w:name="_Ref131149029"/>
+      <w:bookmarkStart w:id="9" w:name="_Ref131149029"/>
       <w:r>
         <w:t xml:space="preserve">Table </w:t>
       </w:r>
@@ -1204,7 +1347,7 @@
       <w:r>
         <w:fldChar w:fldCharType="end"/>
       </w:r>
-      <w:bookmarkEnd w:id="8"/>
+      <w:bookmarkEnd w:id="9"/>
       <w:r>
         <w:t>. Power Flow at feeders PCC.</w:t>
       </w:r>
@@ -5113,7 +5256,6 @@
                 <w:color w:val="000000"/>
                 <w:lang w:val="pt-BR" w:eastAsia="pt-BR"/>
               </w:rPr>
-              <w:lastRenderedPageBreak/>
               <w:t>CB203</w:t>
             </w:r>
           </w:p>
@@ -5881,7 +6023,7 @@
       <w:pPr>
         <w:pStyle w:val="Caption"/>
       </w:pPr>
-      <w:bookmarkStart w:id="9" w:name="_Ref131146922"/>
+      <w:bookmarkStart w:id="10" w:name="_Ref131146922"/>
       <w:r>
         <w:t xml:space="preserve">Table </w:t>
       </w:r>
@@ -5903,7 +6045,7 @@
       <w:r>
         <w:fldChar w:fldCharType="end"/>
       </w:r>
-      <w:bookmarkEnd w:id="9"/>
+      <w:bookmarkEnd w:id="10"/>
       <w:r>
         <w:t>. Load Voltages Magnitudes and errors.</w:t>
       </w:r>
@@ -8460,6 +8602,7 @@
                 <w:color w:val="000000" w:themeColor="text1"/>
                 <w:lang w:val="pt-BR" w:eastAsia="pt-BR"/>
               </w:rPr>
+              <w:lastRenderedPageBreak/>
               <w:t>P6</w:t>
             </w:r>
           </w:p>
@@ -9746,7 +9889,6 @@
         </w:tc>
       </w:tr>
     </w:tbl>
-    <w:p/>
     <w:p>
       <w:pPr>
         <w:pStyle w:val="Heading3"/>
@@ -9754,13 +9896,13 @@
           <w:rFonts w:hint="eastAsia"/>
         </w:rPr>
       </w:pPr>
-      <w:bookmarkStart w:id="10" w:name="_Toc131147686"/>
-      <w:bookmarkStart w:id="11" w:name="_Toc131164219"/>
+      <w:bookmarkStart w:id="11" w:name="_Toc131147686"/>
+      <w:bookmarkStart w:id="12" w:name="_Toc198203313"/>
       <w:r>
         <w:t>Modeling Data</w:t>
       </w:r>
-      <w:bookmarkEnd w:id="10"/>
       <w:bookmarkEnd w:id="11"/>
+      <w:bookmarkEnd w:id="12"/>
     </w:p>
     <w:p>
       <w:pPr>
@@ -10544,16 +10686,11 @@
       </w:tr>
     </w:tbl>
     <w:p/>
-    <w:p/>
-    <w:p/>
-    <w:p/>
-    <w:p/>
     <w:p>
       <w:pPr>
         <w:pStyle w:val="Caption"/>
       </w:pPr>
       <w:r>
-        <w:lastRenderedPageBreak/>
         <w:t xml:space="preserve">Table </w:t>
       </w:r>
       <w:r>
@@ -15095,7 +15232,6 @@
         </w:tc>
       </w:tr>
     </w:tbl>
-    <w:p/>
     <w:p>
       <w:pPr>
         <w:pStyle w:val="Caption"/>
@@ -18020,6 +18156,7 @@
         <w:pStyle w:val="Caption"/>
       </w:pPr>
       <w:r>
+        <w:lastRenderedPageBreak/>
         <w:t xml:space="preserve">Table </w:t>
       </w:r>
       <w:r>
@@ -21400,7 +21537,6 @@
                 <w:color w:val="000000"/>
                 <w:lang w:val="pt-BR" w:eastAsia="pt-BR"/>
               </w:rPr>
-              <w:lastRenderedPageBreak/>
               <w:t>T206</w:t>
             </w:r>
           </w:p>
@@ -23708,13 +23844,13 @@
           <w:rFonts w:hint="eastAsia"/>
         </w:rPr>
       </w:pPr>
-      <w:bookmarkStart w:id="12" w:name="_Toc131147687"/>
-      <w:bookmarkStart w:id="13" w:name="_Toc131164220"/>
+      <w:bookmarkStart w:id="13" w:name="_Toc131147687"/>
+      <w:bookmarkStart w:id="14" w:name="_Toc198203314"/>
       <w:r>
         <w:t>References</w:t>
       </w:r>
-      <w:bookmarkEnd w:id="12"/>
       <w:bookmarkEnd w:id="13"/>
+      <w:bookmarkEnd w:id="14"/>
     </w:p>
     <w:p>
       <w:pPr>
@@ -23783,11 +23919,11 @@
       </w:pPr>
     </w:p>
     <w:sectPr>
-      <w:headerReference w:type="even" r:id="rId14"/>
-      <w:headerReference w:type="default" r:id="rId15"/>
-      <w:footerReference w:type="even" r:id="rId16"/>
-      <w:footerReference w:type="default" r:id="rId17"/>
-      <w:footerReference w:type="first" r:id="rId18"/>
+      <w:headerReference w:type="even" r:id="rId15"/>
+      <w:headerReference w:type="default" r:id="rId16"/>
+      <w:footerReference w:type="even" r:id="rId17"/>
+      <w:footerReference w:type="default" r:id="rId18"/>
+      <w:footerReference w:type="first" r:id="rId19"/>
       <w:pgSz w:w="11906" w:h="16838"/>
       <w:pgMar w:top="1138" w:right="1138" w:bottom="1138" w:left="1138" w:header="562" w:footer="562" w:gutter="0"/>
       <w:cols w:space="708"/>
@@ -30652,25 +30788,16 @@
 </file>
 
 <file path=customXml/item1.xml><?xml version="1.0" encoding="utf-8"?>
+<b:Sources xmlns:b="http://schemas.openxmlformats.org/officeDocument/2006/bibliography" xmlns="http://schemas.openxmlformats.org/officeDocument/2006/bibliography" SelectedStyle="\APASixthEditionOfficeOnline.xsl" StyleName="APA" Version="6"/>
+</file>
+
+<file path=customXml/item2.xml><?xml version="1.0" encoding="utf-8"?>
 <p:properties xmlns:p="http://schemas.microsoft.com/office/2006/metadata/properties" xmlns:xsi="http://www.w3.org/2001/XMLSchema-instance" xmlns:pc="http://schemas.microsoft.com/office/infopath/2007/PartnerControls">
   <documentManagement/>
 </p:properties>
 </file>
 
-<file path=customXml/item2.xml><?xml version="1.0" encoding="utf-8"?>
-<b:Sources xmlns:b="http://schemas.openxmlformats.org/officeDocument/2006/bibliography" xmlns="http://schemas.openxmlformats.org/officeDocument/2006/bibliography" SelectedStyle="\APASixthEditionOfficeOnline.xsl" StyleName="APA" Version="6"/>
-</file>
-
 <file path=customXml/item3.xml><?xml version="1.0" encoding="utf-8"?>
-<?mso-contentType ?>
-<FormTemplates xmlns="http://schemas.microsoft.com/sharepoint/v3/contenttype/forms">
-  <Display>DocumentLibraryForm</Display>
-  <Edit>DocumentLibraryForm</Edit>
-  <New>DocumentLibraryForm</New>
-</FormTemplates>
-</file>
-
-<file path=customXml/item4.xml><?xml version="1.0" encoding="utf-8"?>
 <ct:contentTypeSchema xmlns:ct="http://schemas.microsoft.com/office/2006/metadata/contentType" xmlns:ma="http://schemas.microsoft.com/office/2006/metadata/properties/metaAttributes" ct:_="" ma:_="" ma:contentTypeName="Document" ma:contentTypeID="0x010100D8E5F8D71199BF4B92F5E9C1495046F9" ma:contentTypeVersion="12" ma:contentTypeDescription="Create a new document." ma:contentTypeScope="" ma:versionID="80825323a24c89e61cddc58c1f53256c">
   <xsd:schema xmlns:xsd="http://www.w3.org/2001/XMLSchema" xmlns:xs="http://www.w3.org/2001/XMLSchema" xmlns:p="http://schemas.microsoft.com/office/2006/metadata/properties" xmlns:ns2="40ce4673-74cc-45c9-81aa-9c2016c8ac30" xmlns:ns3="e744d1c7-7711-4dee-a3aa-648ee8750ab9" targetNamespace="http://schemas.microsoft.com/office/2006/metadata/properties" ma:root="true" ma:fieldsID="aec48f0230a69c983b3dab9a0cfafcd8" ns2:_="" ns3:_="">
     <xsd:import namespace="40ce4673-74cc-45c9-81aa-9c2016c8ac30"/>
@@ -30887,7 +31014,24 @@
 </ct:contentTypeSchema>
 </file>
 
+<file path=customXml/item4.xml><?xml version="1.0" encoding="utf-8"?>
+<?mso-contentType ?>
+<FormTemplates xmlns="http://schemas.microsoft.com/sharepoint/v3/contenttype/forms">
+  <Display>DocumentLibraryForm</Display>
+  <Edit>DocumentLibraryForm</Edit>
+  <New>DocumentLibraryForm</New>
+</FormTemplates>
+</file>
+
 <file path=customXml/itemProps1.xml><?xml version="1.0" encoding="utf-8"?>
+<ds:datastoreItem xmlns:ds="http://schemas.openxmlformats.org/officeDocument/2006/customXml" ds:itemID="{383CEC30-3E77-4116-A23E-F4FBC9EBE113}">
+  <ds:schemaRefs>
+    <ds:schemaRef ds:uri="http://schemas.openxmlformats.org/officeDocument/2006/bibliography"/>
+  </ds:schemaRefs>
+</ds:datastoreItem>
+</file>
+
+<file path=customXml/itemProps2.xml><?xml version="1.0" encoding="utf-8"?>
 <ds:datastoreItem xmlns:ds="http://schemas.openxmlformats.org/officeDocument/2006/customXml" ds:itemID="{93EE7F1D-014D-4AFB-A288-C1A14B647702}">
   <ds:schemaRefs>
     <ds:schemaRef ds:uri="http://schemas.microsoft.com/office/2006/metadata/properties"/>
@@ -30896,23 +31040,7 @@
 </ds:datastoreItem>
 </file>
 
-<file path=customXml/itemProps2.xml><?xml version="1.0" encoding="utf-8"?>
-<ds:datastoreItem xmlns:ds="http://schemas.openxmlformats.org/officeDocument/2006/customXml" ds:itemID="{383CEC30-3E77-4116-A23E-F4FBC9EBE113}">
-  <ds:schemaRefs>
-    <ds:schemaRef ds:uri="http://schemas.openxmlformats.org/officeDocument/2006/bibliography"/>
-  </ds:schemaRefs>
-</ds:datastoreItem>
-</file>
-
 <file path=customXml/itemProps3.xml><?xml version="1.0" encoding="utf-8"?>
-<ds:datastoreItem xmlns:ds="http://schemas.openxmlformats.org/officeDocument/2006/customXml" ds:itemID="{01DA87C2-6376-4FBC-A762-55560EE126B5}">
-  <ds:schemaRefs>
-    <ds:schemaRef ds:uri="http://schemas.microsoft.com/sharepoint/v3/contenttype/forms"/>
-  </ds:schemaRefs>
-</ds:datastoreItem>
-</file>
-
-<file path=customXml/itemProps4.xml><?xml version="1.0" encoding="utf-8"?>
 <ds:datastoreItem xmlns:ds="http://schemas.openxmlformats.org/officeDocument/2006/customXml" ds:itemID="{49791B0B-5C9B-483D-8272-AD38BF727A2E}">
   <ds:schemaRefs>
     <ds:schemaRef ds:uri="http://schemas.microsoft.com/office/2006/metadata/contentType"/>
@@ -30929,4 +31057,12 @@
     <ds:schemaRef ds:uri="http://schemas.microsoft.com/internal/obd"/>
   </ds:schemaRefs>
 </ds:datastoreItem>
+</file>
+
+<file path=customXml/itemProps4.xml><?xml version="1.0" encoding="utf-8"?>
+<ds:datastoreItem xmlns:ds="http://schemas.openxmlformats.org/officeDocument/2006/customXml" ds:itemID="{01DA87C2-6376-4FBC-A762-55560EE126B5}">
+  <ds:schemaRefs>
+    <ds:schemaRef ds:uri="http://schemas.microsoft.com/sharepoint/v3/contenttype/forms"/>
+  </ds:schemaRefs>
+</ds:datastoreItem>
 </file>
</xml_diff>